<commit_message>
Se integra el documento .doc... ultimo commit
</commit_message>
<xml_diff>
--- a/Parcial2/Funcionalidades del programa.docx
+++ b/Parcial2/Funcionalidades del programa.docx
@@ -3,9 +3,491 @@
 <w:document xmlns:wpc="http://schemas.microsoft.com/office/word/2010/wordprocessingCanvas" xmlns:mc="http://schemas.openxmlformats.org/markup-compatibility/2006" xmlns:o="urn:schemas-microsoft-com:office:office" xmlns:r="http://schemas.openxmlformats.org/officeDocument/2006/relationships" xmlns:m="http://schemas.openxmlformats.org/officeDocument/2006/math" xmlns:v="urn:schemas-microsoft-com:vml" xmlns:wp14="http://schemas.microsoft.com/office/word/2010/wordprocessingDrawing" xmlns:wp="http://schemas.openxmlformats.org/drawingml/2006/wordprocessingDrawing" xmlns:w10="urn:schemas-microsoft-com:office:word" xmlns:w="http://schemas.openxmlformats.org/wordprocessingml/2006/main" xmlns:w14="http://schemas.microsoft.com/office/word/2010/wordml" xmlns:w15="http://schemas.microsoft.com/office/word/2012/wordml" xmlns:wpg="http://schemas.microsoft.com/office/word/2010/wordprocessingGroup" xmlns:wpi="http://schemas.microsoft.com/office/word/2010/wordprocessingInk" xmlns:wne="http://schemas.microsoft.com/office/word/2006/wordml" xmlns:wps="http://schemas.microsoft.com/office/word/2010/wordprocessingShape" mc:Ignorable="w14 w15 wp14">
   <w:body>
     <w:p>
+      <w:r>
+        <w:t>Operación  ReservarMatriz.</w:t>
+      </w:r>
+    </w:p>
+    <w:p>
+      <w:r>
+        <w:t>Entradas: Recibe dos enteros llamados filas y columnas, estos datos fueron inicializados por una constante llamada CAP Y después  su valor fueron cambiados por el usuario en el Main.</w:t>
+      </w:r>
+    </w:p>
+    <w:p>
+      <w:r>
+        <w:t>Salida: Esta función (Si no hay un error al reservar) retorna una matriz dinámica con las dimensiones especificadas en las entradas de la función.</w:t>
+      </w:r>
+    </w:p>
+    <w:p>
+      <w:r>
+        <w:t xml:space="preserve">Conceptos usados: Se usa </w:t>
+      </w:r>
+      <w:r>
+        <w:t>struc</w:t>
+      </w:r>
+      <w:r>
+        <w:t>ts</w:t>
+      </w:r>
+      <w:r>
+        <w:t>, en este caso de tipo L</w:t>
+      </w:r>
+      <w:r>
+        <w:t>ocal, ya que al retornar</w:t>
+      </w:r>
+      <w:r>
+        <w:t xml:space="preserve"> una matriz de tipo Local, la función tiene que ser del mismo tipo. También se usa malloc para reservar el tamaño de la matriz.</w:t>
+      </w:r>
+    </w:p>
+    <w:p>
+      <w:r>
+        <w:t>Operación llenarLocal.</w:t>
+      </w:r>
+    </w:p>
+    <w:p>
+      <w:r>
+        <w:t>Entradas: Esta función no recibe ningún parámetro.</w:t>
+      </w:r>
+    </w:p>
+    <w:p>
+      <w:r>
+        <w:t>Salida: Retorna una variable temporal de tipo Local, esta variable tiene un char que corresponde al nombre del local creado,</w:t>
+      </w:r>
+      <w:r>
+        <w:t xml:space="preserve"> tiene cuatro</w:t>
+      </w:r>
+      <w:r>
+        <w:t xml:space="preserve"> datos enteros: el piso del local, el lugar del local, una variable de nombre numero que corresponde a un número aleatorio (Entre 1.000 y 10.000) de nombre idLocal</w:t>
+      </w:r>
+      <w:r>
+        <w:t>, y localTemp que es las ventas totales hechas por el local.</w:t>
+      </w:r>
+    </w:p>
+    <w:p>
+      <w:r>
+        <w:t xml:space="preserve">Conceptos usados: </w:t>
+      </w:r>
+      <w:proofErr w:type="gramStart"/>
+      <w:r>
+        <w:t>rand(</w:t>
+      </w:r>
+      <w:proofErr w:type="gramEnd"/>
+      <w:r>
+        <w:t>)% con ayuda de la librería time.h  para crear el numero aleatorio.</w:t>
+      </w:r>
+    </w:p>
+    <w:p>
+      <w:r>
+        <w:t>Operación guardarNuevoUsuario.</w:t>
+      </w:r>
+    </w:p>
+    <w:p>
+      <w:r>
+        <w:t xml:space="preserve">Entradas: recibe un puntero que apunta a otro puntero de tipo Local con nombre pMatriz, un entero que representa las filas de la matriz, otro que representa las columnas de la matriz, el piso y el lugar definido por los usuarios y un puntero de tipo Local llamado pLocal que recibe la dirección de memoria de una variable temporal de tipo Local creada en la </w:t>
+      </w:r>
+      <w:r>
+        <w:t>operación llenarMatriz.</w:t>
+      </w:r>
+    </w:p>
+    <w:p>
+      <w:r>
+        <w:t>Salida: Le da valor al puntero  pLocal, en concreto define la matriz con las filas correspondiendo a los pisos y las columnas correspondiendo a los lugares de la matriz.</w:t>
+      </w:r>
+    </w:p>
+    <w:p>
+      <w:r>
+        <w:t>Conceptos usados: Paso de parámetros y con punteros  para el uso de pMatriz y pLocal.</w:t>
+      </w:r>
+    </w:p>
+    <w:p>
+      <w:r>
+        <w:t>Operación llenarMatriz.</w:t>
+      </w:r>
+    </w:p>
+    <w:p>
+      <w:r>
+        <w:t>Entradas: pMatriz, las filas y columnas de pMatriz.</w:t>
+      </w:r>
+    </w:p>
+    <w:p>
+      <w:r>
+        <w:t>Salida: Crea la variable temporal de tipo Local usada para el puntero de guardarNuevoUsuario junto con el resto de datos faltantes.</w:t>
+      </w:r>
+    </w:p>
+    <w:p>
+      <w:r>
+        <w:t>Conceptos usados: Paso de parámetros con punteros.</w:t>
+      </w:r>
+    </w:p>
+    <w:p>
+      <w:r>
+        <w:t>Operación mostrarLocal.</w:t>
+      </w:r>
+    </w:p>
+    <w:p>
+      <w:r>
+        <w:t xml:space="preserve">Entradas: </w:t>
+      </w:r>
+      <w:r>
+        <w:t>recibe un puntero que apunta a otro puntero de tipo Local con nombre pMatriz, un entero que representa las filas de la matriz, otro que representa las columnas de la matriz, el piso y el lugar definido por los usuarios</w:t>
+      </w:r>
+      <w:r>
+        <w:t>. Todo esto aportado por la operación verificacion</w:t>
+      </w:r>
+    </w:p>
+    <w:p>
+      <w:r>
+        <w:t>Salida: Después de comprobar si los parámetros dados corresponden con rango predefinido, se imprime el nombre del local, el piso, el lugar, el id, y  las ventas totales hechas por la tienda.</w:t>
+      </w:r>
+    </w:p>
+    <w:p>
+      <w:r>
+        <w:lastRenderedPageBreak/>
+        <w:t xml:space="preserve">Conceptos usados: </w:t>
+      </w:r>
+      <w:r>
+        <w:t>Paso de parámetros</w:t>
+      </w:r>
+      <w:r>
+        <w:t xml:space="preserve"> con punteros y el &amp;&amp; para el condicional.</w:t>
+      </w:r>
+    </w:p>
+    <w:p>
+      <w:r>
+        <w:t>Operación verificación.</w:t>
+      </w:r>
+    </w:p>
+    <w:p>
+      <w:r>
+        <w:t>Entradas:</w:t>
+      </w:r>
+      <w:r>
+        <w:t xml:space="preserve"> pMatriz, las filas y columnas de pMatriz.</w:t>
+      </w:r>
+    </w:p>
+    <w:p>
+      <w:r>
+        <w:t>Salida: pide el piso y lugar del local, y le pasa estos datos a mostrarLocal para que este pueda funcionar.</w:t>
+      </w:r>
+    </w:p>
+    <w:p>
+      <w:r>
+        <w:t xml:space="preserve">Conceptos usados: </w:t>
+      </w:r>
+      <w:r>
+        <w:t>paso de parámetros entre funciones.</w:t>
+      </w:r>
+    </w:p>
+    <w:p>
+      <w:r>
+        <w:t>Operación mostrarAnimo.</w:t>
+      </w:r>
+    </w:p>
+    <w:p>
+      <w:r>
+        <w:t>Entrada: No recibe parámetros.</w:t>
+      </w:r>
+    </w:p>
+    <w:p>
+      <w:r>
+        <w:t>Salida: crea una variable animoUsuario de tipo estadoDeAnimo_e y retorna lo asignado por el usuario para la variable animoUsuario.</w:t>
+      </w:r>
+    </w:p>
+    <w:p>
+      <w:r>
+        <w:t>Conceptos usados</w:t>
+      </w:r>
+      <w:r>
+        <w:t>: structs para crear el tipo estadoDeAnimo_e que contiene enums del 1 al 4 con las constantes: MAL, NORMAL, BIEN y SUPER.</w:t>
+      </w:r>
+    </w:p>
+    <w:p>
+      <w:r>
+        <w:t>Operación enums</w:t>
+      </w:r>
+    </w:p>
+    <w:p>
+      <w:r>
+        <w:t>Entrada: No recibe parámetros.</w:t>
+      </w:r>
+    </w:p>
+    <w:p>
+      <w:r>
+        <w:t xml:space="preserve">Salida: </w:t>
+      </w:r>
+      <w:r>
+        <w:t>crea una variable llamada opinión que recibe un valor número por el usuario, y dependiendo el número la operación imprime 4 casos distintos.</w:t>
+      </w:r>
+    </w:p>
+    <w:p>
+      <w:r>
+        <w:t>Conceptos usados: el switch con el parámetro opinión.</w:t>
+      </w:r>
+    </w:p>
+    <w:p>
+      <w:r>
+        <w:t xml:space="preserve">Operación  recursión. </w:t>
+      </w:r>
+    </w:p>
+    <w:p>
+      <w:r>
+        <w:t>Entradas recibe una variable llamada numero de tipo long, esta variable está definida en la función promoción.</w:t>
+      </w:r>
+      <w:r>
+        <w:t xml:space="preserve"> </w:t>
+      </w:r>
+    </w:p>
+    <w:p>
+      <w:r>
+        <w:t>Salida: en caso de que numero sea mayor a 2 retorna el residuo del numero dividido 2 + el valor de numero en la entrada de la función  por 10 dividido entre dos para conseguir el binario del numero en base 2.</w:t>
+      </w:r>
+    </w:p>
+    <w:p>
+      <w:r>
+        <w:t>Conceptos usados: recursión para volver a tener el valor de numero en la entrada de la función.</w:t>
+      </w:r>
+      <w:r>
+        <w:t xml:space="preserve">  </w:t>
+      </w:r>
+    </w:p>
+    <w:p>
+      <w:r>
+        <w:t>Operación promoción.</w:t>
+      </w:r>
+    </w:p>
+    <w:p>
+      <w:r>
+        <w:t>Entrada: No recibe parámetros.</w:t>
+      </w:r>
+    </w:p>
+    <w:p>
+      <w:r>
+        <w:t xml:space="preserve">Salidas: </w:t>
+      </w:r>
+      <w:r>
+        <w:t>primero crea un número aleatorio con el método ya explicado pero con diferentes rangos (entre 100 y 500), imprime un mensaje de felicitaciones y te explica que consiste la promoción, en caso de que cumplas con lo pedido la función retorna 0, de lo contrario retorna 1.</w:t>
+      </w:r>
+    </w:p>
+    <w:p>
+      <w:r>
+        <w:t xml:space="preserve">Conceptos usados: </w:t>
+      </w:r>
+      <w:proofErr w:type="gramStart"/>
+      <w:r>
+        <w:t>rand(</w:t>
+      </w:r>
+      <w:proofErr w:type="gramEnd"/>
+      <w:r>
+        <w:t>)% y simples condicionales.</w:t>
+      </w:r>
+    </w:p>
+    <w:p>
+      <w:r>
+        <w:t>Operación ingresaVenta.</w:t>
+      </w:r>
+    </w:p>
+    <w:p>
+      <w:r>
+        <w:t xml:space="preserve">Entradas: </w:t>
+      </w:r>
+      <w:r>
+        <w:t>pMatriz, las filas y columnas de pMatriz.</w:t>
+      </w:r>
+    </w:p>
+    <w:p>
+      <w:r>
+        <w:lastRenderedPageBreak/>
+        <w:t>Salidas: se crea una condición de 250.000, primero se ingresa un nombre temporal correspondiente al de un local y</w:t>
+      </w:r>
+      <w:r>
+        <w:t>a</w:t>
+      </w:r>
+      <w:r>
+        <w:t xml:space="preserve"> creado, cuando lo encuentra le pide registrar la compra realizada. Si esta esta es igual o mayor a la condición se va a la operación promoción, de lo contrario simplemente se le adiciona el valor de la venta al local.</w:t>
+      </w:r>
+    </w:p>
+    <w:p>
+      <w:r>
+        <w:t>Conceptos usados: For anidados y strcmp para comparar el nombre temporal, con el nombre del local.</w:t>
+      </w:r>
+    </w:p>
+    <w:p>
+      <w:r>
+        <w:t>Operación eliminarLocal.</w:t>
+      </w:r>
+    </w:p>
+    <w:p>
+      <w:r>
+        <w:t xml:space="preserve">Entradas: </w:t>
+      </w:r>
+      <w:r>
+        <w:t>pMatriz, las filas y columnas de pMatriz.</w:t>
+      </w:r>
+    </w:p>
+    <w:p>
+      <w:r>
+        <w:t xml:space="preserve">Salida: </w:t>
+      </w:r>
+      <w:r>
+        <w:t>primero se ingresa un nombre temporal correspondiente al de un local y</w:t>
+      </w:r>
+      <w:r>
+        <w:t>a creado, cuando lo encuentra esta función vuelve a inicializar los datos del local daño a entender que el lugar está libre.</w:t>
+      </w:r>
+    </w:p>
+    <w:p>
+      <w:r>
+        <w:t xml:space="preserve">Conceptos usados: For </w:t>
+      </w:r>
+      <w:r>
+        <w:t xml:space="preserve">anidados, </w:t>
+      </w:r>
+      <w:r>
+        <w:t>strcmp para comparar el nombre temporal, con el nombre del local</w:t>
+      </w:r>
+      <w:r>
+        <w:t xml:space="preserve"> y strcpy como volver a poner vacío el nombre del local</w:t>
+      </w:r>
+      <w:r>
+        <w:t>.</w:t>
+      </w:r>
+    </w:p>
+    <w:p>
+      <w:r>
+        <w:t>Operación MostrarMenu.</w:t>
+      </w:r>
+    </w:p>
+    <w:p>
+      <w:r>
+        <w:t>Entradas: No recibe parámetros.</w:t>
+      </w:r>
+    </w:p>
+    <w:p>
+      <w:r>
+        <w:t>Salida: Imprime los diferentes opciones que tiene el programa y usando una variable opción que digita el usuario, la cual es retornada.</w:t>
+      </w:r>
+    </w:p>
+    <w:p>
+      <w:r>
+        <w:t xml:space="preserve">Conceptos usados: </w:t>
+      </w:r>
+      <w:proofErr w:type="spellStart"/>
+      <w:r>
+        <w:t>printf</w:t>
+      </w:r>
+      <w:proofErr w:type="spellEnd"/>
+      <w:r>
+        <w:t xml:space="preserve"> y </w:t>
+      </w:r>
+      <w:proofErr w:type="spellStart"/>
+      <w:r>
+        <w:t>scanf</w:t>
+      </w:r>
+      <w:proofErr w:type="spellEnd"/>
+      <w:r>
+        <w:t>.</w:t>
+      </w:r>
+    </w:p>
+    <w:p>
+      <w:r>
+        <w:t>Operación Main.</w:t>
+      </w:r>
+    </w:p>
+    <w:p>
+      <w:r>
+        <w:t xml:space="preserve">Entradas: No recibe </w:t>
+      </w:r>
+      <w:r>
+        <w:t>parámetros</w:t>
+      </w:r>
+    </w:p>
+    <w:p>
+      <w:r>
+        <w:t xml:space="preserve">Salida: </w:t>
+      </w:r>
+      <w:r>
+        <w:t>Básicamente</w:t>
+      </w:r>
+      <w:r>
+        <w:t xml:space="preserve"> se </w:t>
+      </w:r>
+      <w:r>
+        <w:t>inicializa</w:t>
+      </w:r>
+      <w:r>
+        <w:t xml:space="preserve"> to lo que se va a usar  y se mandan los </w:t>
+      </w:r>
+      <w:r>
+        <w:t>parámetros</w:t>
+      </w:r>
+      <w:r>
+        <w:t xml:space="preserve"> correspondientes a las operaciones y funciones que se van a realizar, esto con ayuda</w:t>
+      </w:r>
+      <w:r>
+        <w:t xml:space="preserve"> del menú de </w:t>
+      </w:r>
+      <w:proofErr w:type="spellStart"/>
+      <w:r>
+        <w:t>mostrarMenu</w:t>
+      </w:r>
+      <w:proofErr w:type="spellEnd"/>
+      <w:r>
+        <w:t>.</w:t>
+      </w:r>
+    </w:p>
+    <w:p>
+      <w:r>
+        <w:t xml:space="preserve">Conceptos usados, paso de parámetros con punteros, el uso de un switch para escoger cada caso que necesita el usuario con la variable opinión y el uso de un do </w:t>
+      </w:r>
+      <w:proofErr w:type="spellStart"/>
+      <w:r>
+        <w:t>while</w:t>
+      </w:r>
+      <w:proofErr w:type="spellEnd"/>
+      <w:r>
+        <w:t xml:space="preserve"> para dale aspecto de menú desde el </w:t>
+      </w:r>
+      <w:proofErr w:type="spellStart"/>
+      <w:r>
+        <w:t>cmd</w:t>
+      </w:r>
+      <w:proofErr w:type="spellEnd"/>
+      <w:r>
+        <w:t>.</w:t>
+      </w:r>
+    </w:p>
+    <w:p/>
+    <w:p>
       <w:bookmarkStart w:id="0" w:name="_GoBack"/>
       <w:bookmarkEnd w:id="0"/>
     </w:p>
+    <w:p/>
+    <w:p/>
+    <w:p/>
+    <w:p/>
+    <w:p/>
+    <w:p>
+      <w:r>
+        <w:lastRenderedPageBreak/>
+        <w:t xml:space="preserve"> </w:t>
+      </w:r>
+    </w:p>
+    <w:p>
+      <w:r>
+        <w:t xml:space="preserve"> </w:t>
+      </w:r>
+    </w:p>
+    <w:p/>
+    <w:p>
+      <w:r>
+        <w:t xml:space="preserve"> </w:t>
+      </w:r>
+      <w:r>
+        <w:t xml:space="preserve">    </w:t>
+      </w:r>
+      <w:r>
+        <w:t xml:space="preserve">  </w:t>
+      </w:r>
+    </w:p>
+    <w:p/>
     <w:sectPr>
       <w:pgSz w:w="12240" w:h="15840"/>
       <w:pgMar w:top="1417" w:right="1701" w:bottom="1417" w:left="1701" w:header="708" w:footer="708" w:gutter="0"/>

</xml_diff>